<commit_message>
String Calculator - Problem Statement Updated
</commit_message>
<xml_diff>
--- a/Day-2/StringCalculator/StringCalculator-Problem.docx
+++ b/Day-2/StringCalculator/StringCalculator-Problem.docx
@@ -512,7 +512,25 @@
           <w:sz w:val="19"/>
           <w:szCs w:val="19"/>
         </w:rPr>
-        <w:t>to change a delimiter, the beginning of the string will contain a separate line that looks like this:   “//[delimiter]\n[numbers…]” for example “//;\n1;2” should return three where the default delimiter is ‘;’ .</w:t>
+        <w:t xml:space="preserve">to change a delimiter, the beginning of the string will contain a separate line that looks like this:   “//[delimiter]\n[numbers…]” for example </w:t>
+      </w:r>
+      <w:r>
+        <w:rPr>
+          <w:rFonts w:ascii="Arial" w:eastAsia="Times New Roman" w:hAnsi="Arial" w:cs="Arial"/>
+          <w:color w:val="0A0606"/>
+          <w:sz w:val="19"/>
+          <w:szCs w:val="19"/>
+        </w:rPr>
+        <w:tab/>
+      </w:r>
+      <w:r>
+        <w:rPr>
+          <w:rFonts w:ascii="Arial" w:eastAsia="Times New Roman" w:hAnsi="Arial" w:cs="Arial"/>
+          <w:color w:val="0A0606"/>
+          <w:sz w:val="19"/>
+          <w:szCs w:val="19"/>
+        </w:rPr>
+        <w:t>” should return three where the default delimiter is ‘;’ .</w:t>
       </w:r>
     </w:p>
     <w:p>
@@ -585,6 +603,107 @@
         <w:t xml:space="preserve"> there are multiple negatives, show all of them in the exception message</w:t>
       </w:r>
     </w:p>
+    <w:p>
+      <w:pPr>
+        <w:numPr>
+          <w:ilvl w:val="0"/>
+          <w:numId w:val="2"/>
+        </w:numPr>
+        <w:shd w:val="clear" w:color="auto" w:fill="FFFFFF"/>
+        <w:spacing w:before="100" w:beforeAutospacing="1" w:after="100" w:afterAutospacing="1" w:line="251" w:lineRule="atLeast"/>
+        <w:rPr>
+          <w:rFonts w:ascii="Arial" w:eastAsia="Times New Roman" w:hAnsi="Arial" w:cs="Arial"/>
+          <w:color w:val="0A0606"/>
+          <w:sz w:val="19"/>
+          <w:szCs w:val="19"/>
+        </w:rPr>
+      </w:pPr>
+      <w:r>
+        <w:rPr>
+          <w:rFonts w:ascii="Arial" w:eastAsia="Times New Roman" w:hAnsi="Arial" w:cs="Arial"/>
+          <w:color w:val="0A0606"/>
+          <w:sz w:val="19"/>
+          <w:szCs w:val="19"/>
+        </w:rPr>
+        <w:t>Numbers bigger than 1000 should be ignored, so adding 2 + 1001  = 2</w:t>
+      </w:r>
+    </w:p>
+    <w:p>
+      <w:pPr>
+        <w:numPr>
+          <w:ilvl w:val="0"/>
+          <w:numId w:val="2"/>
+        </w:numPr>
+        <w:shd w:val="clear" w:color="auto" w:fill="FFFFFF"/>
+        <w:spacing w:before="100" w:beforeAutospacing="1" w:after="100" w:afterAutospacing="1" w:line="251" w:lineRule="atLeast"/>
+        <w:rPr>
+          <w:rFonts w:ascii="Arial" w:eastAsia="Times New Roman" w:hAnsi="Arial" w:cs="Arial"/>
+          <w:color w:val="0A0606"/>
+          <w:sz w:val="19"/>
+          <w:szCs w:val="19"/>
+        </w:rPr>
+      </w:pPr>
+      <w:r>
+        <w:rPr>
+          <w:rFonts w:ascii="Arial" w:eastAsia="Times New Roman" w:hAnsi="Arial" w:cs="Arial"/>
+          <w:color w:val="0A0606"/>
+          <w:sz w:val="19"/>
+          <w:szCs w:val="19"/>
+        </w:rPr>
+        <w:t>Delimiters can be of any length with the following format:  “//[delimiter]\n” for example: “//[***]\n1***2***3” should return 6</w:t>
+      </w:r>
+    </w:p>
+    <w:p>
+      <w:pPr>
+        <w:numPr>
+          <w:ilvl w:val="0"/>
+          <w:numId w:val="2"/>
+        </w:numPr>
+        <w:shd w:val="clear" w:color="auto" w:fill="FFFFFF"/>
+        <w:spacing w:before="100" w:beforeAutospacing="1" w:after="100" w:afterAutospacing="1" w:line="251" w:lineRule="atLeast"/>
+        <w:rPr>
+          <w:rFonts w:ascii="Arial" w:eastAsia="Times New Roman" w:hAnsi="Arial" w:cs="Arial"/>
+          <w:color w:val="0A0606"/>
+          <w:sz w:val="19"/>
+          <w:szCs w:val="19"/>
+        </w:rPr>
+      </w:pPr>
+      <w:r>
+        <w:rPr>
+          <w:rFonts w:ascii="Arial" w:eastAsia="Times New Roman" w:hAnsi="Arial" w:cs="Arial"/>
+          <w:color w:val="0A0606"/>
+          <w:sz w:val="19"/>
+          <w:szCs w:val="19"/>
+        </w:rPr>
+        <w:t>Allow multiple delimiters like this:  “//[delim1][delim2]\n” for example “//[*][%]\n1*2%3” should return 6.</w:t>
+      </w:r>
+    </w:p>
+    <w:p>
+      <w:pPr>
+        <w:numPr>
+          <w:ilvl w:val="0"/>
+          <w:numId w:val="2"/>
+        </w:numPr>
+        <w:shd w:val="clear" w:color="auto" w:fill="FFFFFF"/>
+        <w:spacing w:before="100" w:beforeAutospacing="1" w:after="100" w:afterAutospacing="1" w:line="251" w:lineRule="atLeast"/>
+        <w:rPr>
+          <w:rFonts w:ascii="Arial" w:eastAsia="Times New Roman" w:hAnsi="Arial" w:cs="Arial"/>
+          <w:color w:val="0A0606"/>
+          <w:sz w:val="19"/>
+          <w:szCs w:val="19"/>
+        </w:rPr>
+      </w:pPr>
+      <w:r>
+        <w:rPr>
+          <w:rFonts w:ascii="Arial" w:eastAsia="Times New Roman" w:hAnsi="Arial" w:cs="Arial"/>
+          <w:color w:val="0A0606"/>
+          <w:sz w:val="19"/>
+          <w:szCs w:val="19"/>
+        </w:rPr>
+        <w:t>make sure you can also handle multiple delimiters with length longer than one char</w:t>
+      </w:r>
+    </w:p>
+    <w:p/>
     <w:p/>
     <w:sectPr>
       <w:pgSz w:w="12240" w:h="15840"/>
@@ -860,11 +979,127 @@
       </w:pPr>
     </w:lvl>
   </w:abstractNum>
+  <w:abstractNum w:abstractNumId="2">
+    <w:nsid w:val="79655738"/>
+    <w:multiLevelType w:val="multilevel"/>
+    <w:tmpl w:val="3E1ADA98"/>
+    <w:lvl w:ilvl="0">
+      <w:start w:val="1"/>
+      <w:numFmt w:val="decimal"/>
+      <w:lvlText w:val="%1."/>
+      <w:lvlJc w:val="left"/>
+      <w:pPr>
+        <w:tabs>
+          <w:tab w:val="num" w:pos="720"/>
+        </w:tabs>
+        <w:ind w:left="720" w:hanging="360"/>
+      </w:pPr>
+    </w:lvl>
+    <w:lvl w:ilvl="1" w:tentative="1">
+      <w:start w:val="1"/>
+      <w:numFmt w:val="decimal"/>
+      <w:lvlText w:val="%2."/>
+      <w:lvlJc w:val="left"/>
+      <w:pPr>
+        <w:tabs>
+          <w:tab w:val="num" w:pos="1440"/>
+        </w:tabs>
+        <w:ind w:left="1440" w:hanging="360"/>
+      </w:pPr>
+    </w:lvl>
+    <w:lvl w:ilvl="2" w:tentative="1">
+      <w:start w:val="1"/>
+      <w:numFmt w:val="decimal"/>
+      <w:lvlText w:val="%3."/>
+      <w:lvlJc w:val="left"/>
+      <w:pPr>
+        <w:tabs>
+          <w:tab w:val="num" w:pos="2160"/>
+        </w:tabs>
+        <w:ind w:left="2160" w:hanging="360"/>
+      </w:pPr>
+    </w:lvl>
+    <w:lvl w:ilvl="3" w:tentative="1">
+      <w:start w:val="1"/>
+      <w:numFmt w:val="decimal"/>
+      <w:lvlText w:val="%4."/>
+      <w:lvlJc w:val="left"/>
+      <w:pPr>
+        <w:tabs>
+          <w:tab w:val="num" w:pos="2880"/>
+        </w:tabs>
+        <w:ind w:left="2880" w:hanging="360"/>
+      </w:pPr>
+    </w:lvl>
+    <w:lvl w:ilvl="4" w:tentative="1">
+      <w:start w:val="1"/>
+      <w:numFmt w:val="decimal"/>
+      <w:lvlText w:val="%5."/>
+      <w:lvlJc w:val="left"/>
+      <w:pPr>
+        <w:tabs>
+          <w:tab w:val="num" w:pos="3600"/>
+        </w:tabs>
+        <w:ind w:left="3600" w:hanging="360"/>
+      </w:pPr>
+    </w:lvl>
+    <w:lvl w:ilvl="5" w:tentative="1">
+      <w:start w:val="1"/>
+      <w:numFmt w:val="decimal"/>
+      <w:lvlText w:val="%6."/>
+      <w:lvlJc w:val="left"/>
+      <w:pPr>
+        <w:tabs>
+          <w:tab w:val="num" w:pos="4320"/>
+        </w:tabs>
+        <w:ind w:left="4320" w:hanging="360"/>
+      </w:pPr>
+    </w:lvl>
+    <w:lvl w:ilvl="6" w:tentative="1">
+      <w:start w:val="1"/>
+      <w:numFmt w:val="decimal"/>
+      <w:lvlText w:val="%7."/>
+      <w:lvlJc w:val="left"/>
+      <w:pPr>
+        <w:tabs>
+          <w:tab w:val="num" w:pos="5040"/>
+        </w:tabs>
+        <w:ind w:left="5040" w:hanging="360"/>
+      </w:pPr>
+    </w:lvl>
+    <w:lvl w:ilvl="7" w:tentative="1">
+      <w:start w:val="1"/>
+      <w:numFmt w:val="decimal"/>
+      <w:lvlText w:val="%8."/>
+      <w:lvlJc w:val="left"/>
+      <w:pPr>
+        <w:tabs>
+          <w:tab w:val="num" w:pos="5760"/>
+        </w:tabs>
+        <w:ind w:left="5760" w:hanging="360"/>
+      </w:pPr>
+    </w:lvl>
+    <w:lvl w:ilvl="8" w:tentative="1">
+      <w:start w:val="1"/>
+      <w:numFmt w:val="decimal"/>
+      <w:lvlText w:val="%9."/>
+      <w:lvlJc w:val="left"/>
+      <w:pPr>
+        <w:tabs>
+          <w:tab w:val="num" w:pos="6480"/>
+        </w:tabs>
+        <w:ind w:left="6480" w:hanging="360"/>
+      </w:pPr>
+    </w:lvl>
+  </w:abstractNum>
   <w:num w:numId="1">
     <w:abstractNumId w:val="0"/>
   </w:num>
   <w:num w:numId="2">
     <w:abstractNumId w:val="1"/>
+  </w:num>
+  <w:num w:numId="3">
+    <w:abstractNumId w:val="2"/>
   </w:num>
 </w:numbering>
 </file>

</xml_diff>